<commit_message>
Corrected some minor grammar and sentence phrasing mistakes. Currently draft only.
</commit_message>
<xml_diff>
--- a/Ch 15 - Railgun.docx
+++ b/Ch 15 - Railgun.docx
@@ -428,7 +428,7 @@
           <w:sz w:val="20"/>
           <w:szCs w:val="20"/>
         </w:rPr>
-        <w:t xml:space="preserve">. He was the source of her mother’s worry, nothing more. </w:t>
+        <w:t xml:space="preserve">. </w:t>
       </w:r>
       <w:r>
         <w:rPr>
@@ -453,7 +453,23 @@
           <w:sz w:val="20"/>
           <w:szCs w:val="20"/>
         </w:rPr>
-        <w:t>It was worth the gamble. Maroma went into one of the most prominent taverns in La Veda, famous for their top quality booze and countless requests by townsfolk. She looked through the list, ranging from crop pillagers to exterminations of gods that plagued the land outside of La Veda.</w:t>
+        <w:t>It</w:t>
+      </w:r>
+      <w:r>
+        <w:rPr>
+          <w:rFonts w:ascii="Trebuchet MS" w:hAnsi="Trebuchet MS"/>
+          <w:sz w:val="20"/>
+          <w:szCs w:val="20"/>
+        </w:rPr>
+        <w:tab/>
+      </w:r>
+      <w:r>
+        <w:rPr>
+          <w:rFonts w:ascii="Trebuchet MS" w:hAnsi="Trebuchet MS"/>
+          <w:sz w:val="20"/>
+          <w:szCs w:val="20"/>
+        </w:rPr>
+        <w:t xml:space="preserve"> was worth the gamble. Maroma went into one of the most prominent taverns in La Veda, famous for their top quality booze and countless requests by townsfolk. She looked through the list, ranging from crop pillagers to exterminations of gods that plagued the land outside of La Veda.</w:t>
       </w:r>
       <w:r>
         <w:rPr>
@@ -841,24 +857,60 @@
           <w:sz w:val="20"/>
           <w:szCs w:val="20"/>
         </w:rPr>
-        <w:t>“There’s this girl,” Aem said. “Who wants to fight the Sibyl Sisters that are based in the mountains just outside of La Veda.”</w:t>
-      </w:r>
-    </w:p>
-    <w:p>
-      <w:pPr>
-        <w:rPr>
-          <w:rFonts w:ascii="Trebuchet MS" w:hAnsi="Trebuchet MS"/>
-          <w:sz w:val="20"/>
-          <w:szCs w:val="20"/>
-        </w:rPr>
-      </w:pPr>
-      <w:r>
-        <w:rPr>
-          <w:rFonts w:ascii="Trebuchet MS" w:hAnsi="Trebuchet MS"/>
-          <w:sz w:val="20"/>
-          <w:szCs w:val="20"/>
-        </w:rPr>
-        <w:t>“The Sibyl Sisters? You mean the goddesses Eliza, Madia and Paula that tried to destroy us humans in the ancient times?”</w:t>
+        <w:t xml:space="preserve">“There’s this girl,” Aem said. “Who wants to fight the Sibyl Sisters that are based in the mountains just outside of La </w:t>
+      </w:r>
+      <w:proofErr w:type="gramStart"/>
+      <w:r>
+        <w:rPr>
+          <w:rFonts w:ascii="Trebuchet MS" w:hAnsi="Trebuchet MS"/>
+          <w:sz w:val="20"/>
+          <w:szCs w:val="20"/>
+        </w:rPr>
+        <w:t>Veda.</w:t>
+      </w:r>
+      <w:proofErr w:type="gramEnd"/>
+      <w:r>
+        <w:rPr>
+          <w:rFonts w:ascii="Trebuchet MS" w:hAnsi="Trebuchet MS"/>
+          <w:sz w:val="20"/>
+          <w:szCs w:val="20"/>
+        </w:rPr>
+        <w:t>”</w:t>
+      </w:r>
+    </w:p>
+    <w:p>
+      <w:pPr>
+        <w:rPr>
+          <w:rFonts w:ascii="Trebuchet MS" w:hAnsi="Trebuchet MS"/>
+          <w:sz w:val="20"/>
+          <w:szCs w:val="20"/>
+        </w:rPr>
+      </w:pPr>
+      <w:r>
+        <w:rPr>
+          <w:rFonts w:ascii="Trebuchet MS" w:hAnsi="Trebuchet MS"/>
+          <w:sz w:val="20"/>
+          <w:szCs w:val="20"/>
+        </w:rPr>
+        <w:t xml:space="preserve">“The Sibyl Sisters? You mean the goddesses Eliza, </w:t>
+      </w:r>
+      <w:proofErr w:type="spellStart"/>
+      <w:r>
+        <w:rPr>
+          <w:rFonts w:ascii="Trebuchet MS" w:hAnsi="Trebuchet MS"/>
+          <w:sz w:val="20"/>
+          <w:szCs w:val="20"/>
+        </w:rPr>
+        <w:t>Madia</w:t>
+      </w:r>
+      <w:proofErr w:type="spellEnd"/>
+      <w:r>
+        <w:rPr>
+          <w:rFonts w:ascii="Trebuchet MS" w:hAnsi="Trebuchet MS"/>
+          <w:sz w:val="20"/>
+          <w:szCs w:val="20"/>
+        </w:rPr>
+        <w:t xml:space="preserve"> and Paula that tried to destroy us humans in the ancient times?”</w:t>
       </w:r>
     </w:p>
     <w:p>
@@ -1026,7 +1078,15 @@
           <w:sz w:val="20"/>
           <w:szCs w:val="20"/>
         </w:rPr>
-        <w:t>It was as if the goddesses were using them to protect themselves. Either that was true, or that it was a means to wear down anyone that crossed through this place before fighting the Sibyl Sisters themselves. That trial wasn’t about to stop anytime soon. He blazed through the obstacles, sparing no effort in every strike.</w:t>
+        <w:t>It was as if the goddesses were using them to protect themselves. Either that was true, or that it was a means to wear down anyone that crossed through this place before fightin</w:t>
+      </w:r>
+      <w:r>
+        <w:rPr>
+          <w:rFonts w:ascii="Trebuchet MS" w:hAnsi="Trebuchet MS"/>
+          <w:sz w:val="20"/>
+          <w:szCs w:val="20"/>
+        </w:rPr>
+        <w:t>g the Sibyl Sisters themselves.</w:t>
       </w:r>
     </w:p>
     <w:p>
@@ -1169,7 +1229,23 @@
           <w:sz w:val="20"/>
           <w:szCs w:val="20"/>
         </w:rPr>
-        <w:t>“You and I will have a good talk later. Provided we make it out of this.”</w:t>
+        <w:t>“You and I w</w:t>
+      </w:r>
+      <w:r>
+        <w:rPr>
+          <w:rFonts w:ascii="Trebuchet MS" w:hAnsi="Trebuchet MS"/>
+          <w:sz w:val="20"/>
+          <w:szCs w:val="20"/>
+        </w:rPr>
+        <w:t>ill have a good talk later.</w:t>
+      </w:r>
+      <w:r>
+        <w:rPr>
+          <w:rFonts w:ascii="Trebuchet MS" w:hAnsi="Trebuchet MS"/>
+          <w:sz w:val="20"/>
+          <w:szCs w:val="20"/>
+        </w:rPr>
+        <w:t>”</w:t>
       </w:r>
     </w:p>
     <w:p>
@@ -1270,7 +1346,15 @@
           <w:sz w:val="20"/>
           <w:szCs w:val="20"/>
         </w:rPr>
-        <w:t>“I don’t think so!” she burst forth into a sprint.</w:t>
+        <w:t>“I’d like to see you try</w:t>
+      </w:r>
+      <w:r>
+        <w:rPr>
+          <w:rFonts w:ascii="Trebuchet MS" w:hAnsi="Trebuchet MS"/>
+          <w:sz w:val="20"/>
+          <w:szCs w:val="20"/>
+        </w:rPr>
+        <w:t>!” she burst forth into a sprint.</w:t>
       </w:r>
     </w:p>
     <w:p>
@@ -1304,23 +1388,6 @@
           <w:sz w:val="20"/>
           <w:szCs w:val="20"/>
         </w:rPr>
-        <w:t>“Too late, boy,” she hissed at his ears as she swung her swords aimed at his neck.</w:t>
-      </w:r>
-    </w:p>
-    <w:p>
-      <w:pPr>
-        <w:rPr>
-          <w:rFonts w:ascii="Trebuchet MS" w:hAnsi="Trebuchet MS"/>
-          <w:sz w:val="20"/>
-          <w:szCs w:val="20"/>
-        </w:rPr>
-      </w:pPr>
-      <w:r>
-        <w:rPr>
-          <w:rFonts w:ascii="Trebuchet MS" w:hAnsi="Trebuchet MS"/>
-          <w:sz w:val="20"/>
-          <w:szCs w:val="20"/>
-        </w:rPr>
         <w:t>Before the blades could sink into his flesh, he ripped his weapon out at a speed that took Eliza by surprise</w:t>
       </w:r>
       <w:r>
@@ -1337,23 +1404,47 @@
           <w:sz w:val="20"/>
           <w:szCs w:val="20"/>
         </w:rPr>
-        <w:t>he cutting edge sunk deep into her body as she was flung high in</w:t>
-      </w:r>
-      <w:r>
-        <w:rPr>
-          <w:rFonts w:ascii="Trebuchet MS" w:hAnsi="Trebuchet MS"/>
-          <w:sz w:val="20"/>
-          <w:szCs w:val="20"/>
-        </w:rPr>
-        <w:t>to the air, leaving a deep abrasion across as she touched down.</w:t>
-      </w:r>
-      <w:r>
-        <w:rPr>
-          <w:rFonts w:ascii="Trebuchet MS" w:hAnsi="Trebuchet MS"/>
-          <w:sz w:val="20"/>
-          <w:szCs w:val="20"/>
-        </w:rPr>
-        <w:t xml:space="preserve"> She laid there motionless, her eyes rolled up and mouth wide open.</w:t>
+        <w:t>he cutting edge sunk deep into her body</w:t>
+      </w:r>
+      <w:r>
+        <w:rPr>
+          <w:rFonts w:ascii="Trebuchet MS" w:hAnsi="Trebuchet MS"/>
+          <w:sz w:val="20"/>
+          <w:szCs w:val="20"/>
+        </w:rPr>
+        <w:t xml:space="preserve"> but it refused to shed blood</w:t>
+      </w:r>
+      <w:r>
+        <w:rPr>
+          <w:rFonts w:ascii="Trebuchet MS" w:hAnsi="Trebuchet MS"/>
+          <w:sz w:val="20"/>
+          <w:szCs w:val="20"/>
+        </w:rPr>
+        <w:t xml:space="preserve"> as she was flung high in</w:t>
+      </w:r>
+      <w:r>
+        <w:rPr>
+          <w:rFonts w:ascii="Trebuchet MS" w:hAnsi="Trebuchet MS"/>
+          <w:sz w:val="20"/>
+          <w:szCs w:val="20"/>
+        </w:rPr>
+        <w:t>to the air, leaving nothing more than a</w:t>
+      </w:r>
+      <w:r>
+        <w:rPr>
+          <w:rFonts w:ascii="Trebuchet MS" w:hAnsi="Trebuchet MS"/>
+          <w:sz w:val="20"/>
+          <w:szCs w:val="20"/>
+        </w:rPr>
+        <w:t xml:space="preserve"> deep abrasion across.</w:t>
+      </w:r>
+      <w:r>
+        <w:rPr>
+          <w:rFonts w:ascii="Trebuchet MS" w:hAnsi="Trebuchet MS"/>
+          <w:sz w:val="20"/>
+          <w:szCs w:val="20"/>
+        </w:rPr>
+        <w:t xml:space="preserve"> She touched down hard onto the ground without any form of cushioning, her eyes rolled up and mouth wide open. </w:t>
       </w:r>
     </w:p>
     <w:p>
@@ -1387,24 +1478,24 @@
           <w:sz w:val="20"/>
           <w:szCs w:val="20"/>
         </w:rPr>
+        <w:t>“Now is your turn, Paula,” Klavier said, all traces of warmth taken over by intense bloodlust in his eyes.</w:t>
+      </w:r>
+    </w:p>
+    <w:p>
+      <w:pPr>
+        <w:rPr>
+          <w:rFonts w:ascii="Trebuchet MS" w:hAnsi="Trebuchet MS"/>
+          <w:sz w:val="20"/>
+          <w:szCs w:val="20"/>
+        </w:rPr>
+      </w:pPr>
+      <w:r>
+        <w:rPr>
+          <w:rFonts w:ascii="Trebuchet MS" w:hAnsi="Trebuchet MS"/>
+          <w:sz w:val="20"/>
+          <w:szCs w:val="20"/>
+        </w:rPr>
         <w:lastRenderedPageBreak/>
-        <w:t>“Now is your turn, Paula,” Klavier said, all traces of warmth taken over by intense bloodlust in his eyes.</w:t>
-      </w:r>
-    </w:p>
-    <w:p>
-      <w:pPr>
-        <w:rPr>
-          <w:rFonts w:ascii="Trebuchet MS" w:hAnsi="Trebuchet MS"/>
-          <w:sz w:val="20"/>
-          <w:szCs w:val="20"/>
-        </w:rPr>
-      </w:pPr>
-      <w:r>
-        <w:rPr>
-          <w:rFonts w:ascii="Trebuchet MS" w:hAnsi="Trebuchet MS"/>
-          <w:sz w:val="20"/>
-          <w:szCs w:val="20"/>
-        </w:rPr>
         <w:t>It was a mere façade. His body was aching all over after using that technique. If Themis was around, she’d probably scold him again for over-stressing his body. Showing fatigue to the opponent was not an option. He had to end this battle quick if he were to hope to fight the last one without revealing his apparent lack of stamina.</w:t>
       </w:r>
     </w:p>
@@ -1463,7 +1554,15 @@
           <w:sz w:val="20"/>
           <w:szCs w:val="20"/>
         </w:rPr>
-        <w:t xml:space="preserve">Getting hit endlessly with her attacks didn’t come without some result. Her spells were extremely noisy but he was too focused on getting close to her to even notice that initially. But having lost enough blood from her harassment, the change of strategy was needed. </w:t>
+        <w:t>Having</w:t>
+      </w:r>
+      <w:r>
+        <w:rPr>
+          <w:rFonts w:ascii="Trebuchet MS" w:hAnsi="Trebuchet MS"/>
+          <w:sz w:val="20"/>
+          <w:szCs w:val="20"/>
+        </w:rPr>
+        <w:t xml:space="preserve"> lost enough blood from her harassment, the change of strategy was needed. </w:t>
       </w:r>
       <w:r>
         <w:rPr>
@@ -1530,7 +1629,41 @@
           <w:sz w:val="20"/>
           <w:szCs w:val="20"/>
         </w:rPr>
-        <w:t>“Madia, the leader of this group,” Klavier replied as he sheathed his sword.</w:t>
+        <w:t>“</w:t>
+      </w:r>
+      <w:proofErr w:type="spellStart"/>
+      <w:r>
+        <w:rPr>
+          <w:rFonts w:ascii="Trebuchet MS" w:hAnsi="Trebuchet MS"/>
+          <w:sz w:val="20"/>
+          <w:szCs w:val="20"/>
+        </w:rPr>
+        <w:t>Madia</w:t>
+      </w:r>
+      <w:proofErr w:type="spellEnd"/>
+      <w:r>
+        <w:rPr>
+          <w:rFonts w:ascii="Trebuchet MS" w:hAnsi="Trebuchet MS"/>
+          <w:sz w:val="20"/>
+          <w:szCs w:val="20"/>
+        </w:rPr>
+        <w:t xml:space="preserve">, the leader of this group,” Klavier </w:t>
+      </w:r>
+      <w:r>
+        <w:rPr>
+          <w:rFonts w:ascii="Trebuchet MS" w:hAnsi="Trebuchet MS"/>
+          <w:sz w:val="20"/>
+          <w:szCs w:val="20"/>
+        </w:rPr>
+        <w:t>replied, turning to face his final adversary</w:t>
+      </w:r>
+      <w:r>
+        <w:rPr>
+          <w:rFonts w:ascii="Trebuchet MS" w:hAnsi="Trebuchet MS"/>
+          <w:sz w:val="20"/>
+          <w:szCs w:val="20"/>
+        </w:rPr>
+        <w:t>.</w:t>
       </w:r>
     </w:p>
     <w:p>
@@ -1623,7 +1756,60 @@
           <w:sz w:val="20"/>
           <w:szCs w:val="20"/>
         </w:rPr>
-        <w:t>“You’re making a mistake, Madia,” Klavier said as he evaded her projectiles. “I didn’t come here to slaughter you.”</w:t>
+        <w:t xml:space="preserve">“You’re making a mistake, </w:t>
+      </w:r>
+      <w:proofErr w:type="spellStart"/>
+      <w:r>
+        <w:rPr>
+          <w:rFonts w:ascii="Trebuchet MS" w:hAnsi="Trebuchet MS"/>
+          <w:sz w:val="20"/>
+          <w:szCs w:val="20"/>
+        </w:rPr>
+        <w:t>Madia</w:t>
+      </w:r>
+      <w:proofErr w:type="spellEnd"/>
+      <w:r>
+        <w:rPr>
+          <w:rFonts w:ascii="Trebuchet MS" w:hAnsi="Trebuchet MS"/>
+          <w:sz w:val="20"/>
+          <w:szCs w:val="20"/>
+        </w:rPr>
+        <w:t>,” Klavier said as he evaded her projectiles. “I didn’t come here to slaughter you.”</w:t>
+      </w:r>
+    </w:p>
+    <w:p>
+      <w:pPr>
+        <w:rPr>
+          <w:rFonts w:ascii="Trebuchet MS" w:hAnsi="Trebuchet MS"/>
+          <w:sz w:val="20"/>
+          <w:szCs w:val="20"/>
+        </w:rPr>
+      </w:pPr>
+      <w:r>
+        <w:rPr>
+          <w:rFonts w:ascii="Trebuchet MS" w:hAnsi="Trebuchet MS"/>
+          <w:sz w:val="20"/>
+          <w:szCs w:val="20"/>
+        </w:rPr>
+        <w:t xml:space="preserve">“I told you already, there’s no use negotiating,” she moved in so close that their noses almost touched. Fear took a hold of him as </w:t>
+      </w:r>
+      <w:proofErr w:type="spellStart"/>
+      <w:r>
+        <w:rPr>
+          <w:rFonts w:ascii="Trebuchet MS" w:hAnsi="Trebuchet MS"/>
+          <w:sz w:val="20"/>
+          <w:szCs w:val="20"/>
+        </w:rPr>
+        <w:t>Madia’s</w:t>
+      </w:r>
+      <w:proofErr w:type="spellEnd"/>
+      <w:r>
+        <w:rPr>
+          <w:rFonts w:ascii="Trebuchet MS" w:hAnsi="Trebuchet MS"/>
+          <w:sz w:val="20"/>
+          <w:szCs w:val="20"/>
+        </w:rPr>
+        <w:t xml:space="preserve"> weapon shined with a blue twinkle, unleashing a water cannon at his face. He rolled across the ground, the grains of the sand sinking into his skin before getting his head smashed against an earth wall.</w:t>
       </w:r>
     </w:p>
     <w:p>
@@ -1641,23 +1827,6 @@
           <w:szCs w:val="20"/>
         </w:rPr>
         <w:lastRenderedPageBreak/>
-        <w:t>“I told you already, there’s no use negotiating,” she moved in so close that their noses almost touched. Fear took a hold of him as Madia’s weapon shined with a blue twinkle, unleashing a water cannon at his face. He rolled across the ground, the grains of the sand sinking into his skin before getting his head smashed against an earth wall.</w:t>
-      </w:r>
-    </w:p>
-    <w:p>
-      <w:pPr>
-        <w:rPr>
-          <w:rFonts w:ascii="Trebuchet MS" w:hAnsi="Trebuchet MS"/>
-          <w:sz w:val="20"/>
-          <w:szCs w:val="20"/>
-        </w:rPr>
-      </w:pPr>
-      <w:r>
-        <w:rPr>
-          <w:rFonts w:ascii="Trebuchet MS" w:hAnsi="Trebuchet MS"/>
-          <w:sz w:val="20"/>
-          <w:szCs w:val="20"/>
-        </w:rPr>
         <w:t>Blood rushed down his face, the sheer volume so great that it momentarily blocked his sight. His head was spinning from the intense impact, nearly losing his footing once as he forced himself back up. This had to be the fury of the goddess for taking down her sisters. Had Maroma take such a deadly hit, her survival would most definitely be uncertain. He pulled the heavy sword out of the ground, leveraging the weight to his front as he tipped forward. All he needed was just one hit and it would be all over.</w:t>
       </w:r>
     </w:p>
@@ -1675,15 +1844,51 @@
           <w:sz w:val="20"/>
           <w:szCs w:val="20"/>
         </w:rPr>
-        <w:t>But no, Madia disappeared from his sight, breaking the much needed concentration for the technique he was about to use. He turned around, his eyes set upon the dark starry ball on her hands as she mouthed the words ‘Extinction’. A dark, bitter feeling filled in his heart – not because of the increasingly dire situation that he found himself</w:t>
-      </w:r>
-      <w:r>
-        <w:rPr>
-          <w:rFonts w:ascii="Trebuchet MS" w:hAnsi="Trebuchet MS"/>
-          <w:sz w:val="20"/>
-          <w:szCs w:val="20"/>
-        </w:rPr>
-        <w:t xml:space="preserve"> in, but because it somehow felt as if Madia executed that attack to him before.</w:t>
+        <w:t xml:space="preserve">But no, </w:t>
+      </w:r>
+      <w:proofErr w:type="spellStart"/>
+      <w:r>
+        <w:rPr>
+          <w:rFonts w:ascii="Trebuchet MS" w:hAnsi="Trebuchet MS"/>
+          <w:sz w:val="20"/>
+          <w:szCs w:val="20"/>
+        </w:rPr>
+        <w:t>Madia</w:t>
+      </w:r>
+      <w:proofErr w:type="spellEnd"/>
+      <w:r>
+        <w:rPr>
+          <w:rFonts w:ascii="Trebuchet MS" w:hAnsi="Trebuchet MS"/>
+          <w:sz w:val="20"/>
+          <w:szCs w:val="20"/>
+        </w:rPr>
+        <w:t xml:space="preserve"> disappeared from his sight, breaking the much needed concentration for the technique he was about to use. He turned around, his eyes set upon the dark starry ball on her hands as she mouthed the words ‘Extinction’. A dark, bitter feeling filled in his heart – not because of the increasingly dire situation that he found himself</w:t>
+      </w:r>
+      <w:r>
+        <w:rPr>
+          <w:rFonts w:ascii="Trebuchet MS" w:hAnsi="Trebuchet MS"/>
+          <w:sz w:val="20"/>
+          <w:szCs w:val="20"/>
+        </w:rPr>
+        <w:t xml:space="preserve"> in, but because it somehow felt as if </w:t>
+      </w:r>
+      <w:proofErr w:type="spellStart"/>
+      <w:r>
+        <w:rPr>
+          <w:rFonts w:ascii="Trebuchet MS" w:hAnsi="Trebuchet MS"/>
+          <w:sz w:val="20"/>
+          <w:szCs w:val="20"/>
+        </w:rPr>
+        <w:t>Madia</w:t>
+      </w:r>
+      <w:proofErr w:type="spellEnd"/>
+      <w:r>
+        <w:rPr>
+          <w:rFonts w:ascii="Trebuchet MS" w:hAnsi="Trebuchet MS"/>
+          <w:sz w:val="20"/>
+          <w:szCs w:val="20"/>
+        </w:rPr>
+        <w:t xml:space="preserve"> executed that attack to him before.</w:t>
       </w:r>
     </w:p>
     <w:p>
@@ -1734,7 +1939,415 @@
           <w:sz w:val="20"/>
           <w:szCs w:val="20"/>
         </w:rPr>
-        <w:t>The man mother called ‘dad’ laid in front of his enemy, completely motionless, his eyes rolled up and mouth wide open. Surely, this was just a joke. He couldn’t possibly die just like that, right? His meddlesome personality was the one responsible for this blunder.</w:t>
+        <w:t xml:space="preserve">The man mother called ‘dad’ was thrown high into the air, the white sword spinning out of his grasp as he landed hard on the ground. </w:t>
+      </w:r>
+      <w:r>
+        <w:rPr>
+          <w:rFonts w:ascii="Trebuchet MS" w:hAnsi="Trebuchet MS"/>
+          <w:sz w:val="20"/>
+          <w:szCs w:val="20"/>
+        </w:rPr>
+        <w:t xml:space="preserve">He would get up even if it hurts, but this time, he didn’t. She crawled forward, ignoring the increasingly intense pain that culminated on her shoulder. But the man, as resilient as he was, laid there motionless, his eyes rolled up and mouth wide open. His robe was blown into bits, revealing a body that was thoroughly scourged by Paula’s thorny attacks and </w:t>
+      </w:r>
+      <w:proofErr w:type="spellStart"/>
+      <w:r>
+        <w:rPr>
+          <w:rFonts w:ascii="Trebuchet MS" w:hAnsi="Trebuchet MS"/>
+          <w:sz w:val="20"/>
+          <w:szCs w:val="20"/>
+        </w:rPr>
+        <w:t>Madia’s</w:t>
+      </w:r>
+      <w:proofErr w:type="spellEnd"/>
+      <w:r>
+        <w:rPr>
+          <w:rFonts w:ascii="Trebuchet MS" w:hAnsi="Trebuchet MS"/>
+          <w:sz w:val="20"/>
+          <w:szCs w:val="20"/>
+        </w:rPr>
+        <w:t xml:space="preserve"> relentless pounding. </w:t>
+      </w:r>
+    </w:p>
+    <w:p>
+      <w:pPr>
+        <w:rPr>
+          <w:rFonts w:ascii="Trebuchet MS" w:hAnsi="Trebuchet MS"/>
+          <w:sz w:val="20"/>
+          <w:szCs w:val="20"/>
+        </w:rPr>
+      </w:pPr>
+      <w:r>
+        <w:rPr>
+          <w:rFonts w:ascii="Trebuchet MS" w:hAnsi="Trebuchet MS"/>
+          <w:sz w:val="20"/>
+          <w:szCs w:val="20"/>
+        </w:rPr>
+        <w:t>This couldn’t be happening. All she wanted was to</w:t>
+      </w:r>
+      <w:r>
+        <w:rPr>
+          <w:rFonts w:ascii="Trebuchet MS" w:hAnsi="Trebuchet MS"/>
+          <w:sz w:val="20"/>
+          <w:szCs w:val="20"/>
+        </w:rPr>
+        <w:t xml:space="preserve"> prove to him that she was strong</w:t>
+      </w:r>
+      <w:r>
+        <w:rPr>
+          <w:rFonts w:ascii="Trebuchet MS" w:hAnsi="Trebuchet MS"/>
+          <w:sz w:val="20"/>
+          <w:szCs w:val="20"/>
+        </w:rPr>
+        <w:t>, that she didn’t need him or mother to worry over her</w:t>
+      </w:r>
+      <w:r>
+        <w:rPr>
+          <w:rFonts w:ascii="Trebuchet MS" w:hAnsi="Trebuchet MS"/>
+          <w:sz w:val="20"/>
+          <w:szCs w:val="20"/>
+        </w:rPr>
+        <w:t>.</w:t>
+      </w:r>
+      <w:r>
+        <w:rPr>
+          <w:rFonts w:ascii="Trebuchet MS" w:hAnsi="Trebuchet MS"/>
+          <w:sz w:val="20"/>
+          <w:szCs w:val="20"/>
+        </w:rPr>
+        <w:t xml:space="preserve"> She didn’t just drive him away. She murdered him using the hands of the ruthless goddesses. </w:t>
+      </w:r>
+      <w:r>
+        <w:rPr>
+          <w:rFonts w:ascii="Trebuchet MS" w:hAnsi="Trebuchet MS"/>
+          <w:sz w:val="20"/>
+          <w:szCs w:val="20"/>
+        </w:rPr>
+        <w:t>A bitter feeling ripped through her, tears flowing out against her will.</w:t>
+      </w:r>
+    </w:p>
+    <w:p>
+      <w:pPr>
+        <w:rPr>
+          <w:rFonts w:ascii="Trebuchet MS" w:hAnsi="Trebuchet MS"/>
+          <w:sz w:val="20"/>
+          <w:szCs w:val="20"/>
+        </w:rPr>
+      </w:pPr>
+      <w:r>
+        <w:rPr>
+          <w:rFonts w:ascii="Trebuchet MS" w:hAnsi="Trebuchet MS"/>
+          <w:sz w:val="20"/>
+          <w:szCs w:val="20"/>
+        </w:rPr>
+        <w:t>The sudden realization of her malicious acts gave way to a kind of pain that would not subside regardless of how loud she screamed it out. Images of the gentle smile of Klavier’s flooded in her mind as if the guilty mind was punishing her for killing her father.</w:t>
+      </w:r>
+    </w:p>
+    <w:p>
+      <w:pPr>
+        <w:rPr>
+          <w:rFonts w:ascii="Trebuchet MS" w:hAnsi="Trebuchet MS"/>
+          <w:sz w:val="20"/>
+          <w:szCs w:val="20"/>
+        </w:rPr>
+      </w:pPr>
+      <w:r>
+        <w:rPr>
+          <w:rFonts w:ascii="Trebuchet MS" w:hAnsi="Trebuchet MS"/>
+          <w:sz w:val="20"/>
+          <w:szCs w:val="20"/>
+        </w:rPr>
+        <w:t xml:space="preserve">“Does it sting?” </w:t>
+      </w:r>
+      <w:proofErr w:type="spellStart"/>
+      <w:r>
+        <w:rPr>
+          <w:rFonts w:ascii="Trebuchet MS" w:hAnsi="Trebuchet MS"/>
+          <w:sz w:val="20"/>
+          <w:szCs w:val="20"/>
+        </w:rPr>
+        <w:t>Madia</w:t>
+      </w:r>
+      <w:proofErr w:type="spellEnd"/>
+      <w:r>
+        <w:rPr>
+          <w:rFonts w:ascii="Trebuchet MS" w:hAnsi="Trebuchet MS"/>
+          <w:sz w:val="20"/>
+          <w:szCs w:val="20"/>
+        </w:rPr>
+        <w:t xml:space="preserve"> asked as she closed in on Maroma. “Does it sting so much that you want to end it right now?”</w:t>
+      </w:r>
+    </w:p>
+    <w:p>
+      <w:pPr>
+        <w:rPr>
+          <w:rFonts w:ascii="Trebuchet MS" w:hAnsi="Trebuchet MS"/>
+          <w:sz w:val="20"/>
+          <w:szCs w:val="20"/>
+        </w:rPr>
+      </w:pPr>
+      <w:r>
+        <w:rPr>
+          <w:rFonts w:ascii="Trebuchet MS" w:hAnsi="Trebuchet MS"/>
+          <w:sz w:val="20"/>
+          <w:szCs w:val="20"/>
+        </w:rPr>
+        <w:t>“S-Stay away,” she picked up her broken sword, crawling back until she bumped onto a wall.</w:t>
+      </w:r>
+    </w:p>
+    <w:p>
+      <w:pPr>
+        <w:rPr>
+          <w:rFonts w:ascii="Trebuchet MS" w:hAnsi="Trebuchet MS"/>
+          <w:sz w:val="20"/>
+          <w:szCs w:val="20"/>
+        </w:rPr>
+      </w:pPr>
+      <w:r>
+        <w:rPr>
+          <w:rFonts w:ascii="Trebuchet MS" w:hAnsi="Trebuchet MS"/>
+          <w:sz w:val="20"/>
+          <w:szCs w:val="20"/>
+        </w:rPr>
+        <w:t>“What are you going to do now that your protector is dead? Hmm? Slay me?”</w:t>
+      </w:r>
+    </w:p>
+    <w:p>
+      <w:pPr>
+        <w:rPr>
+          <w:rFonts w:ascii="Trebuchet MS" w:hAnsi="Trebuchet MS"/>
+          <w:sz w:val="20"/>
+          <w:szCs w:val="20"/>
+        </w:rPr>
+      </w:pPr>
+      <w:r>
+        <w:rPr>
+          <w:rFonts w:ascii="Trebuchet MS" w:hAnsi="Trebuchet MS"/>
+          <w:sz w:val="20"/>
+          <w:szCs w:val="20"/>
+        </w:rPr>
+        <w:t>“Klavier!” a loud, husky</w:t>
+      </w:r>
+      <w:r>
+        <w:rPr>
+          <w:rFonts w:ascii="Trebuchet MS" w:hAnsi="Trebuchet MS"/>
+          <w:sz w:val="20"/>
+          <w:szCs w:val="20"/>
+        </w:rPr>
+        <w:t xml:space="preserve"> voice shattered the silence between them. Maroma turned to the source of the noise, watching the same man that warned her earlier about the request </w:t>
+      </w:r>
+      <w:r>
+        <w:rPr>
+          <w:rFonts w:ascii="Trebuchet MS" w:hAnsi="Trebuchet MS"/>
+          <w:sz w:val="20"/>
+          <w:szCs w:val="20"/>
+        </w:rPr>
+        <w:t>rush into battle with his</w:t>
+      </w:r>
+      <w:r>
+        <w:rPr>
+          <w:rFonts w:ascii="Trebuchet MS" w:hAnsi="Trebuchet MS"/>
+          <w:sz w:val="20"/>
+          <w:szCs w:val="20"/>
+        </w:rPr>
+        <w:t xml:space="preserve"> great sword. Before he could land a strike on </w:t>
+      </w:r>
+      <w:proofErr w:type="spellStart"/>
+      <w:r>
+        <w:rPr>
+          <w:rFonts w:ascii="Trebuchet MS" w:hAnsi="Trebuchet MS"/>
+          <w:sz w:val="20"/>
+          <w:szCs w:val="20"/>
+        </w:rPr>
+        <w:t>Madia</w:t>
+      </w:r>
+      <w:proofErr w:type="spellEnd"/>
+      <w:r>
+        <w:rPr>
+          <w:rFonts w:ascii="Trebuchet MS" w:hAnsi="Trebuchet MS"/>
+          <w:sz w:val="20"/>
+          <w:szCs w:val="20"/>
+        </w:rPr>
+        <w:t>, she teleported away, distancing herself from the swordsman.</w:t>
+      </w:r>
+    </w:p>
+    <w:p>
+      <w:pPr>
+        <w:rPr>
+          <w:rFonts w:ascii="Trebuchet MS" w:hAnsi="Trebuchet MS"/>
+          <w:sz w:val="20"/>
+          <w:szCs w:val="20"/>
+        </w:rPr>
+      </w:pPr>
+      <w:r>
+        <w:rPr>
+          <w:rFonts w:ascii="Trebuchet MS" w:hAnsi="Trebuchet MS"/>
+          <w:sz w:val="20"/>
+          <w:szCs w:val="20"/>
+        </w:rPr>
+        <w:lastRenderedPageBreak/>
+        <w:t>“Aem?” Maroma asked. “What are you doing here?”</w:t>
+      </w:r>
+    </w:p>
+    <w:p>
+      <w:pPr>
+        <w:rPr>
+          <w:rFonts w:ascii="Trebuchet MS" w:hAnsi="Trebuchet MS"/>
+          <w:sz w:val="20"/>
+          <w:szCs w:val="20"/>
+        </w:rPr>
+      </w:pPr>
+      <w:r>
+        <w:rPr>
+          <w:rFonts w:ascii="Trebuchet MS" w:hAnsi="Trebuchet MS"/>
+          <w:sz w:val="20"/>
+          <w:szCs w:val="20"/>
+        </w:rPr>
+        <w:t>“Helping you, of course. I’ve called for reinforcements so they’ll be here soon. Klavier, where is he?”</w:t>
+      </w:r>
+    </w:p>
+    <w:p>
+      <w:pPr>
+        <w:rPr>
+          <w:rFonts w:ascii="Trebuchet MS" w:hAnsi="Trebuchet MS"/>
+          <w:sz w:val="20"/>
+          <w:szCs w:val="20"/>
+        </w:rPr>
+      </w:pPr>
+      <w:r>
+        <w:rPr>
+          <w:rFonts w:ascii="Trebuchet MS" w:hAnsi="Trebuchet MS"/>
+          <w:sz w:val="20"/>
+          <w:szCs w:val="20"/>
+        </w:rPr>
+        <w:t xml:space="preserve">Her chest tightened as she pointed at where he laid. </w:t>
+      </w:r>
+    </w:p>
+    <w:p>
+      <w:pPr>
+        <w:rPr>
+          <w:rFonts w:ascii="Trebuchet MS" w:hAnsi="Trebuchet MS"/>
+          <w:sz w:val="20"/>
+          <w:szCs w:val="20"/>
+        </w:rPr>
+      </w:pPr>
+      <w:r>
+        <w:rPr>
+          <w:rFonts w:ascii="Trebuchet MS" w:hAnsi="Trebuchet MS"/>
+          <w:sz w:val="20"/>
+          <w:szCs w:val="20"/>
+        </w:rPr>
+        <w:t>“You demon,” rage swirled in his eyes</w:t>
+      </w:r>
+      <w:r>
+        <w:rPr>
+          <w:rFonts w:ascii="Trebuchet MS" w:hAnsi="Trebuchet MS"/>
+          <w:sz w:val="20"/>
+          <w:szCs w:val="20"/>
+        </w:rPr>
+        <w:t xml:space="preserve"> as he turned to the goddess</w:t>
+      </w:r>
+      <w:r>
+        <w:rPr>
+          <w:rFonts w:ascii="Trebuchet MS" w:hAnsi="Trebuchet MS"/>
+          <w:sz w:val="20"/>
+          <w:szCs w:val="20"/>
+        </w:rPr>
+        <w:t>. “What have you done to him?!”</w:t>
+      </w:r>
+    </w:p>
+    <w:p>
+      <w:pPr>
+        <w:rPr>
+          <w:rFonts w:ascii="Trebuchet MS" w:hAnsi="Trebuchet MS"/>
+          <w:sz w:val="20"/>
+          <w:szCs w:val="20"/>
+        </w:rPr>
+      </w:pPr>
+      <w:r>
+        <w:rPr>
+          <w:rFonts w:ascii="Trebuchet MS" w:hAnsi="Trebuchet MS"/>
+          <w:sz w:val="20"/>
+          <w:szCs w:val="20"/>
+        </w:rPr>
+        <w:t xml:space="preserve">“I was just defending myself, no?” a sinister smile surfaced on </w:t>
+      </w:r>
+      <w:proofErr w:type="spellStart"/>
+      <w:r>
+        <w:rPr>
+          <w:rFonts w:ascii="Trebuchet MS" w:hAnsi="Trebuchet MS"/>
+          <w:sz w:val="20"/>
+          <w:szCs w:val="20"/>
+        </w:rPr>
+        <w:t>Madia’s</w:t>
+      </w:r>
+      <w:proofErr w:type="spellEnd"/>
+      <w:r>
+        <w:rPr>
+          <w:rFonts w:ascii="Trebuchet MS" w:hAnsi="Trebuchet MS"/>
+          <w:sz w:val="20"/>
+          <w:szCs w:val="20"/>
+        </w:rPr>
+        <w:t xml:space="preserve"> face.</w:t>
+      </w:r>
+    </w:p>
+    <w:p>
+      <w:pPr>
+        <w:rPr>
+          <w:rFonts w:ascii="Trebuchet MS" w:hAnsi="Trebuchet MS"/>
+          <w:sz w:val="20"/>
+          <w:szCs w:val="20"/>
+        </w:rPr>
+      </w:pPr>
+      <w:r>
+        <w:rPr>
+          <w:rFonts w:ascii="Trebuchet MS" w:hAnsi="Trebuchet MS"/>
+          <w:sz w:val="20"/>
+          <w:szCs w:val="20"/>
+        </w:rPr>
+        <w:t>“What has defending himself got to do with murdering?”</w:t>
+      </w:r>
+    </w:p>
+    <w:p>
+      <w:pPr>
+        <w:rPr>
+          <w:rFonts w:ascii="Trebuchet MS" w:hAnsi="Trebuchet MS"/>
+          <w:sz w:val="20"/>
+          <w:szCs w:val="20"/>
+        </w:rPr>
+      </w:pPr>
+      <w:r>
+        <w:rPr>
+          <w:rFonts w:ascii="Trebuchet MS" w:hAnsi="Trebuchet MS"/>
+          <w:sz w:val="20"/>
+          <w:szCs w:val="20"/>
+        </w:rPr>
+        <w:t xml:space="preserve">“Everything. Be gone, mortal,” she raised her hand, unleashing earth shards in the midst of water and a pool of darkness all in one combination. He raised his sword, blocking the attack with all his might, sliding across the ground as the force overwhelmed him. But before he could attempt to retaliate, </w:t>
+      </w:r>
+      <w:proofErr w:type="spellStart"/>
+      <w:r>
+        <w:rPr>
+          <w:rFonts w:ascii="Trebuchet MS" w:hAnsi="Trebuchet MS"/>
+          <w:sz w:val="20"/>
+          <w:szCs w:val="20"/>
+        </w:rPr>
+        <w:t>Madia</w:t>
+      </w:r>
+      <w:proofErr w:type="spellEnd"/>
+      <w:r>
+        <w:rPr>
+          <w:rFonts w:ascii="Trebuchet MS" w:hAnsi="Trebuchet MS"/>
+          <w:sz w:val="20"/>
+          <w:szCs w:val="20"/>
+        </w:rPr>
+        <w:t xml:space="preserve"> was already in front of him, unloading the deadly water cannon that sent him crashing to the wall.</w:t>
+      </w:r>
+      <w:r>
+        <w:rPr>
+          <w:rFonts w:ascii="Trebuchet MS" w:hAnsi="Trebuchet MS"/>
+          <w:sz w:val="20"/>
+          <w:szCs w:val="20"/>
+        </w:rPr>
+        <w:t xml:space="preserve"> Even as mortality dragged Aem down, he picked up his mighty sword, engaging into battle only to be pushed down again.</w:t>
       </w:r>
     </w:p>
     <w:p>
@@ -1752,407 +2365,236 @@
           <w:sz w:val="20"/>
           <w:szCs w:val="20"/>
         </w:rPr>
-        <w:t>No, it was your recklessness.</w:t>
-      </w:r>
-      <w:r>
-        <w:rPr>
-          <w:rFonts w:ascii="Trebuchet MS" w:hAnsi="Trebuchet MS"/>
-          <w:sz w:val="20"/>
-          <w:szCs w:val="20"/>
-        </w:rPr>
-        <w:t xml:space="preserve"> Her subconscious rebutted.</w:t>
-      </w:r>
-      <w:r>
-        <w:rPr>
-          <w:rFonts w:ascii="Trebuchet MS" w:hAnsi="Trebuchet MS"/>
-          <w:sz w:val="20"/>
-          <w:szCs w:val="20"/>
-        </w:rPr>
-        <w:t xml:space="preserve"> Maroma</w:t>
-      </w:r>
-      <w:r>
-        <w:rPr>
-          <w:rFonts w:ascii="Trebuchet MS" w:hAnsi="Trebuchet MS"/>
-          <w:sz w:val="20"/>
-          <w:szCs w:val="20"/>
-        </w:rPr>
-        <w:t xml:space="preserve"> just wanted to prove to him that she was strong. But this wasn’t ho</w:t>
-      </w:r>
-      <w:r>
-        <w:rPr>
-          <w:rFonts w:ascii="Trebuchet MS" w:hAnsi="Trebuchet MS"/>
-          <w:sz w:val="20"/>
-          <w:szCs w:val="20"/>
-        </w:rPr>
-        <w:t>w it was supposed to work. A bitter feeling ripped through her, tears flowing out against her will. She didn’t just drive him away. She murdered him using the hands of the ruthless goddesses.</w:t>
-      </w:r>
-    </w:p>
-    <w:p>
-      <w:pPr>
-        <w:rPr>
-          <w:rFonts w:ascii="Trebuchet MS" w:hAnsi="Trebuchet MS"/>
-          <w:sz w:val="20"/>
-          <w:szCs w:val="20"/>
-        </w:rPr>
-      </w:pPr>
-      <w:r>
-        <w:rPr>
-          <w:rFonts w:ascii="Trebuchet MS" w:hAnsi="Trebuchet MS"/>
-          <w:sz w:val="20"/>
-          <w:szCs w:val="20"/>
-        </w:rPr>
-        <w:t>The sudden realization of her malicious acts gave way to a kind of pain that would not subside regardless of how loud she screamed it out. Images of the gentle smile of Klavier’s flooded in her mind as if the guilty mind was punishing her for killing her father.</w:t>
-      </w:r>
-    </w:p>
-    <w:p>
-      <w:pPr>
-        <w:rPr>
-          <w:rFonts w:ascii="Trebuchet MS" w:hAnsi="Trebuchet MS"/>
-          <w:sz w:val="20"/>
-          <w:szCs w:val="20"/>
-        </w:rPr>
-      </w:pPr>
-      <w:r>
-        <w:rPr>
-          <w:rFonts w:ascii="Trebuchet MS" w:hAnsi="Trebuchet MS"/>
-          <w:sz w:val="20"/>
-          <w:szCs w:val="20"/>
-        </w:rPr>
-        <w:t>“Does it sting?” Madia asked as she closed in on Maroma. “Does it sting so much that you want to end it right now?”</w:t>
-      </w:r>
-    </w:p>
-    <w:p>
-      <w:pPr>
-        <w:rPr>
-          <w:rFonts w:ascii="Trebuchet MS" w:hAnsi="Trebuchet MS"/>
-          <w:sz w:val="20"/>
-          <w:szCs w:val="20"/>
-        </w:rPr>
-      </w:pPr>
-      <w:r>
-        <w:rPr>
-          <w:rFonts w:ascii="Trebuchet MS" w:hAnsi="Trebuchet MS"/>
-          <w:sz w:val="20"/>
-          <w:szCs w:val="20"/>
-        </w:rPr>
-        <w:t>“S-Stay away,” she picked up her broken sword, crawling back until she bumped onto a wall.</w:t>
-      </w:r>
-    </w:p>
-    <w:p>
-      <w:pPr>
-        <w:rPr>
-          <w:rFonts w:ascii="Trebuchet MS" w:hAnsi="Trebuchet MS"/>
-          <w:sz w:val="20"/>
-          <w:szCs w:val="20"/>
-        </w:rPr>
-      </w:pPr>
-      <w:r>
-        <w:rPr>
-          <w:rFonts w:ascii="Trebuchet MS" w:hAnsi="Trebuchet MS"/>
-          <w:sz w:val="20"/>
-          <w:szCs w:val="20"/>
-        </w:rPr>
-        <w:t>“What are you going to do now that your protector is dead? Hmm? Slay me?”</w:t>
-      </w:r>
-    </w:p>
-    <w:p>
-      <w:pPr>
-        <w:rPr>
-          <w:rFonts w:ascii="Trebuchet MS" w:hAnsi="Trebuchet MS"/>
-          <w:sz w:val="20"/>
-          <w:szCs w:val="20"/>
-        </w:rPr>
-      </w:pPr>
-      <w:r>
-        <w:rPr>
-          <w:rFonts w:ascii="Trebuchet MS" w:hAnsi="Trebuchet MS"/>
-          <w:sz w:val="20"/>
-          <w:szCs w:val="20"/>
-        </w:rPr>
-        <w:t xml:space="preserve">“Klavier!” a loud, manly voice shattered the silence between them. Maroma turned to the source of the noise, watching the same man that warned her earlier about the request rush into battle with </w:t>
-      </w:r>
-      <w:r>
-        <w:rPr>
-          <w:rFonts w:ascii="Trebuchet MS" w:hAnsi="Trebuchet MS"/>
-          <w:sz w:val="20"/>
-          <w:szCs w:val="20"/>
-        </w:rPr>
-        <w:lastRenderedPageBreak/>
-        <w:t>his trusty great sword. Before he could land a strike on Madia, she teleported away, distancing herself from the swordsman.</w:t>
-      </w:r>
-    </w:p>
-    <w:p>
-      <w:pPr>
-        <w:rPr>
-          <w:rFonts w:ascii="Trebuchet MS" w:hAnsi="Trebuchet MS"/>
-          <w:sz w:val="20"/>
-          <w:szCs w:val="20"/>
-        </w:rPr>
-      </w:pPr>
-      <w:r>
-        <w:rPr>
-          <w:rFonts w:ascii="Trebuchet MS" w:hAnsi="Trebuchet MS"/>
-          <w:sz w:val="20"/>
-          <w:szCs w:val="20"/>
-        </w:rPr>
-        <w:t>“What are you doing here, Aem?” Maroma asked.</w:t>
-      </w:r>
-    </w:p>
-    <w:p>
-      <w:pPr>
-        <w:rPr>
-          <w:rFonts w:ascii="Trebuchet MS" w:hAnsi="Trebuchet MS"/>
-          <w:sz w:val="20"/>
-          <w:szCs w:val="20"/>
-        </w:rPr>
-      </w:pPr>
-      <w:r>
-        <w:rPr>
-          <w:rFonts w:ascii="Trebuchet MS" w:hAnsi="Trebuchet MS"/>
-          <w:sz w:val="20"/>
-          <w:szCs w:val="20"/>
-        </w:rPr>
-        <w:t>“Helping you and Klavier, of course.”</w:t>
-      </w:r>
-    </w:p>
-    <w:p>
-      <w:pPr>
-        <w:rPr>
-          <w:rFonts w:ascii="Trebuchet MS" w:hAnsi="Trebuchet MS"/>
-          <w:sz w:val="20"/>
-          <w:szCs w:val="20"/>
-        </w:rPr>
-      </w:pPr>
-      <w:r>
-        <w:rPr>
-          <w:rFonts w:ascii="Trebuchet MS" w:hAnsi="Trebuchet MS"/>
-          <w:sz w:val="20"/>
-          <w:szCs w:val="20"/>
-        </w:rPr>
-        <w:t>“But…” she pointed at where his body was.</w:t>
-      </w:r>
-    </w:p>
-    <w:p>
-      <w:pPr>
-        <w:rPr>
-          <w:rFonts w:ascii="Trebuchet MS" w:hAnsi="Trebuchet MS"/>
-          <w:sz w:val="20"/>
-          <w:szCs w:val="20"/>
-        </w:rPr>
-      </w:pPr>
-      <w:r>
-        <w:rPr>
-          <w:rFonts w:ascii="Trebuchet MS" w:hAnsi="Trebuchet MS"/>
-          <w:sz w:val="20"/>
-          <w:szCs w:val="20"/>
-        </w:rPr>
-        <w:t>“You demon,” rage swirled in his eyes. “What have you done to him?!”</w:t>
-      </w:r>
-    </w:p>
-    <w:p>
-      <w:pPr>
-        <w:rPr>
-          <w:rFonts w:ascii="Trebuchet MS" w:hAnsi="Trebuchet MS"/>
-          <w:sz w:val="20"/>
-          <w:szCs w:val="20"/>
-        </w:rPr>
-      </w:pPr>
-      <w:r>
-        <w:rPr>
-          <w:rFonts w:ascii="Trebuchet MS" w:hAnsi="Trebuchet MS"/>
-          <w:sz w:val="20"/>
-          <w:szCs w:val="20"/>
-        </w:rPr>
-        <w:t>“I was just defending myself, no?” a sinister smile surfaced on Madia’s face.</w:t>
-      </w:r>
-    </w:p>
-    <w:p>
-      <w:pPr>
-        <w:rPr>
-          <w:rFonts w:ascii="Trebuchet MS" w:hAnsi="Trebuchet MS"/>
-          <w:sz w:val="20"/>
-          <w:szCs w:val="20"/>
-        </w:rPr>
-      </w:pPr>
-      <w:r>
-        <w:rPr>
-          <w:rFonts w:ascii="Trebuchet MS" w:hAnsi="Trebuchet MS"/>
-          <w:sz w:val="20"/>
-          <w:szCs w:val="20"/>
-        </w:rPr>
-        <w:t>“What has defending himself got to do with murdering?”</w:t>
-      </w:r>
-    </w:p>
-    <w:p>
-      <w:pPr>
-        <w:rPr>
-          <w:rFonts w:ascii="Trebuchet MS" w:hAnsi="Trebuchet MS"/>
-          <w:sz w:val="20"/>
-          <w:szCs w:val="20"/>
-        </w:rPr>
-      </w:pPr>
-      <w:r>
-        <w:rPr>
-          <w:rFonts w:ascii="Trebuchet MS" w:hAnsi="Trebuchet MS"/>
-          <w:sz w:val="20"/>
-          <w:szCs w:val="20"/>
-        </w:rPr>
-        <w:t>“Everything. Be gone, mortal,” she raised her hand, unleashing earth shards in the midst of water and a pool of darkness all in one combination. He raised his sword, blocking the attack with all his might, sliding across the ground as the force overwhelmed him. But before he could attempt to retaliate, Madia was already in front of him, unloading the deadly water cannon that sent him crashing to the wall.</w:t>
-      </w:r>
-    </w:p>
-    <w:p>
-      <w:pPr>
-        <w:rPr>
-          <w:rFonts w:ascii="Trebuchet MS" w:hAnsi="Trebuchet MS"/>
-          <w:sz w:val="20"/>
-          <w:szCs w:val="20"/>
-        </w:rPr>
-      </w:pPr>
-      <w:r>
-        <w:rPr>
-          <w:rFonts w:ascii="Trebuchet MS" w:hAnsi="Trebuchet MS"/>
-          <w:sz w:val="20"/>
-          <w:szCs w:val="20"/>
-        </w:rPr>
-        <w:t>“Don’t underestimate us humans,” Aem said as he pulled himself out of the wall. “</w:t>
-      </w:r>
-      <w:r>
-        <w:rPr>
-          <w:rFonts w:ascii="Trebuchet MS" w:hAnsi="Trebuchet MS"/>
-          <w:sz w:val="20"/>
-          <w:szCs w:val="20"/>
-        </w:rPr>
-        <w:t>You may be stronger than us, but we will not fall!”</w:t>
-      </w:r>
-    </w:p>
-    <w:p>
-      <w:pPr>
-        <w:rPr>
-          <w:rFonts w:ascii="Trebuchet MS" w:hAnsi="Trebuchet MS"/>
-          <w:sz w:val="20"/>
-          <w:szCs w:val="20"/>
-        </w:rPr>
-      </w:pPr>
-      <w:r>
-        <w:rPr>
-          <w:rFonts w:ascii="Trebuchet MS" w:hAnsi="Trebuchet MS"/>
-          <w:sz w:val="20"/>
-          <w:szCs w:val="20"/>
-        </w:rPr>
-        <w:t>“Nonsense,” Madia grabbed him by the head, sending him to the wall once more. “That’s a cheap excuse to use earthly tools to fight against me.”</w:t>
-      </w:r>
-    </w:p>
-    <w:p>
-      <w:pPr>
-        <w:rPr>
-          <w:rFonts w:ascii="Trebuchet MS" w:hAnsi="Trebuchet MS"/>
-          <w:sz w:val="20"/>
-          <w:szCs w:val="20"/>
-        </w:rPr>
-      </w:pPr>
-      <w:r>
-        <w:rPr>
-          <w:rFonts w:ascii="Trebuchet MS" w:hAnsi="Trebuchet MS"/>
-          <w:sz w:val="20"/>
-          <w:szCs w:val="20"/>
-        </w:rPr>
-        <w:t>“I’ll tell you this,” Aem coughed out some blood as he picked himself up. “You’re not going to kill me.”</w:t>
-      </w:r>
-    </w:p>
-    <w:p>
-      <w:pPr>
-        <w:rPr>
-          <w:rFonts w:ascii="Trebuchet MS" w:hAnsi="Trebuchet MS"/>
-          <w:sz w:val="20"/>
-          <w:szCs w:val="20"/>
-        </w:rPr>
-      </w:pPr>
-      <w:r>
-        <w:rPr>
-          <w:rFonts w:ascii="Trebuchet MS" w:hAnsi="Trebuchet MS"/>
-          <w:sz w:val="20"/>
-          <w:szCs w:val="20"/>
-        </w:rPr>
-        <w:t>“Enough with your words,” she readied her next set of spells.</w:t>
-      </w:r>
-    </w:p>
-    <w:p>
-      <w:pPr>
-        <w:rPr>
-          <w:rFonts w:ascii="Trebuchet MS" w:hAnsi="Trebuchet MS"/>
-          <w:sz w:val="20"/>
-          <w:szCs w:val="20"/>
-        </w:rPr>
-      </w:pPr>
-      <w:r>
-        <w:rPr>
-          <w:rFonts w:ascii="Trebuchet MS" w:hAnsi="Trebuchet MS"/>
-          <w:sz w:val="20"/>
-          <w:szCs w:val="20"/>
-        </w:rPr>
-        <w:t>“Do you really have the time to mess with me?” Aem pointed at something behind Madia.</w:t>
-      </w:r>
-    </w:p>
-    <w:p>
-      <w:pPr>
-        <w:rPr>
-          <w:rFonts w:ascii="Trebuchet MS" w:hAnsi="Trebuchet MS"/>
-          <w:sz w:val="20"/>
-          <w:szCs w:val="20"/>
-        </w:rPr>
-      </w:pPr>
-      <w:r>
-        <w:rPr>
-          <w:rFonts w:ascii="Trebuchet MS" w:hAnsi="Trebuchet MS"/>
-          <w:sz w:val="20"/>
-          <w:szCs w:val="20"/>
-        </w:rPr>
-        <w:t xml:space="preserve">Curiosity got the better of Maroma. She looked at where he was pointing, staring back at Klavier’s </w:t>
-      </w:r>
-      <w:r>
-        <w:rPr>
-          <w:rFonts w:ascii="Trebuchet MS" w:hAnsi="Trebuchet MS"/>
-          <w:sz w:val="20"/>
-          <w:szCs w:val="20"/>
-        </w:rPr>
-        <w:t>body that was back on his feet, supported by a white lion a few times larger than him. It spread its wings out, unleashing a deafening roar that forced Maroma to cover her ears. As its power died down, the beast merged itself with Klavier, leaving a white aura surrounding his body in its wake.</w:t>
-      </w:r>
-    </w:p>
-    <w:p>
-      <w:pPr>
-        <w:rPr>
-          <w:rFonts w:ascii="Trebuchet MS" w:hAnsi="Trebuchet MS"/>
-          <w:sz w:val="20"/>
-          <w:szCs w:val="20"/>
-        </w:rPr>
-      </w:pPr>
-      <w:r>
-        <w:rPr>
-          <w:rFonts w:ascii="Trebuchet MS" w:hAnsi="Trebuchet MS"/>
-          <w:sz w:val="20"/>
-          <w:szCs w:val="20"/>
-        </w:rPr>
-        <w:t>Klavier rolled back his eyes, revealing the intense rage that boiled in him for a long time. The death provoking stare he gave sent chills down Maroma’s spine. Not only did he looking intensely frightening but also had the genuine desire to kill, a drastic difference from the gentler person she knew.</w:t>
-      </w:r>
-    </w:p>
-    <w:p>
-      <w:pPr>
-        <w:rPr>
-          <w:rFonts w:ascii="Trebuchet MS" w:hAnsi="Trebuchet MS"/>
-          <w:sz w:val="20"/>
-          <w:szCs w:val="20"/>
-        </w:rPr>
-      </w:pPr>
-      <w:r>
-        <w:rPr>
-          <w:rFonts w:ascii="Trebuchet MS" w:hAnsi="Trebuchet MS"/>
-          <w:sz w:val="20"/>
-          <w:szCs w:val="20"/>
-        </w:rPr>
-        <w:t>“I have never seen the Lord Dragon angry before,” Aem said. “But I can assure you this, Madia. You’re in for a ride.”</w:t>
+        <w:t>It’s only a nightmare</w:t>
+      </w:r>
+      <w:r>
+        <w:rPr>
+          <w:rFonts w:ascii="Trebuchet MS" w:hAnsi="Trebuchet MS"/>
+          <w:sz w:val="20"/>
+          <w:szCs w:val="20"/>
+        </w:rPr>
+        <w:t xml:space="preserve">, another voice whispered at her ear as Aem took another brutal blow to the face before collapsing to the ground. This time, Aem didn’t get up. Blood flowed freely out of his body, </w:t>
+      </w:r>
+      <w:r>
+        <w:rPr>
+          <w:rFonts w:ascii="Trebuchet MS" w:hAnsi="Trebuchet MS"/>
+          <w:sz w:val="20"/>
+          <w:szCs w:val="20"/>
+        </w:rPr>
+        <w:t>forming</w:t>
+      </w:r>
+      <w:r>
+        <w:rPr>
+          <w:rFonts w:ascii="Trebuchet MS" w:hAnsi="Trebuchet MS"/>
+          <w:sz w:val="20"/>
+          <w:szCs w:val="20"/>
+        </w:rPr>
+        <w:t xml:space="preserve"> a small pool around him.</w:t>
+      </w:r>
+    </w:p>
+    <w:p>
+      <w:pPr>
+        <w:rPr>
+          <w:rFonts w:ascii="Trebuchet MS" w:hAnsi="Trebuchet MS"/>
+          <w:sz w:val="20"/>
+          <w:szCs w:val="20"/>
+        </w:rPr>
+      </w:pPr>
+      <w:r>
+        <w:rPr>
+          <w:rFonts w:ascii="Trebuchet MS" w:hAnsi="Trebuchet MS"/>
+          <w:sz w:val="20"/>
+          <w:szCs w:val="20"/>
+        </w:rPr>
+        <w:t xml:space="preserve">“That settles the other,” </w:t>
+      </w:r>
+      <w:proofErr w:type="spellStart"/>
+      <w:r>
+        <w:rPr>
+          <w:rFonts w:ascii="Trebuchet MS" w:hAnsi="Trebuchet MS"/>
+          <w:sz w:val="20"/>
+          <w:szCs w:val="20"/>
+        </w:rPr>
+        <w:t>Madia</w:t>
+      </w:r>
+      <w:proofErr w:type="spellEnd"/>
+      <w:r>
+        <w:rPr>
+          <w:rFonts w:ascii="Trebuchet MS" w:hAnsi="Trebuchet MS"/>
+          <w:sz w:val="20"/>
+          <w:szCs w:val="20"/>
+        </w:rPr>
+        <w:t xml:space="preserve"> turned to Maroma once more, </w:t>
+      </w:r>
+      <w:r>
+        <w:rPr>
+          <w:rFonts w:ascii="Trebuchet MS" w:hAnsi="Trebuchet MS"/>
+          <w:sz w:val="20"/>
+          <w:szCs w:val="20"/>
+        </w:rPr>
+        <w:t xml:space="preserve">looking even more determined to destroy her once and for all. Just as she was about to strike down the helpless woman, the place lit with a white light so bright </w:t>
+      </w:r>
+      <w:r>
+        <w:rPr>
+          <w:rFonts w:ascii="Trebuchet MS" w:hAnsi="Trebuchet MS"/>
+          <w:sz w:val="20"/>
+          <w:szCs w:val="20"/>
+        </w:rPr>
+        <w:t>that it forced them to cover their</w:t>
+      </w:r>
+      <w:r>
+        <w:rPr>
+          <w:rFonts w:ascii="Trebuchet MS" w:hAnsi="Trebuchet MS"/>
+          <w:sz w:val="20"/>
+          <w:szCs w:val="20"/>
+        </w:rPr>
+        <w:t xml:space="preserve"> eyes.</w:t>
+      </w:r>
+    </w:p>
+    <w:p>
+      <w:pPr>
+        <w:rPr>
+          <w:rFonts w:ascii="Trebuchet MS" w:hAnsi="Trebuchet MS"/>
+          <w:sz w:val="20"/>
+          <w:szCs w:val="20"/>
+        </w:rPr>
+      </w:pPr>
+      <w:r>
+        <w:rPr>
+          <w:rFonts w:ascii="Trebuchet MS" w:hAnsi="Trebuchet MS"/>
+          <w:sz w:val="20"/>
+          <w:szCs w:val="20"/>
+        </w:rPr>
+        <w:t xml:space="preserve">She turned to the source of the light, staring at Klavier’s body that was hunching forward and back on his feet, supported by a white lion a few times larger than him. </w:t>
+      </w:r>
+      <w:r>
+        <w:rPr>
+          <w:rFonts w:ascii="Trebuchet MS" w:hAnsi="Trebuchet MS"/>
+          <w:sz w:val="20"/>
+          <w:szCs w:val="20"/>
+        </w:rPr>
+        <w:t>It spread its wings out,</w:t>
+      </w:r>
+      <w:r>
+        <w:rPr>
+          <w:rFonts w:ascii="Trebuchet MS" w:hAnsi="Trebuchet MS"/>
+          <w:sz w:val="20"/>
+          <w:szCs w:val="20"/>
+        </w:rPr>
+        <w:t xml:space="preserve"> looking at Maroma briefly before merging itself with Klavier, leaving a white au</w:t>
+      </w:r>
+      <w:r>
+        <w:rPr>
+          <w:rFonts w:ascii="Trebuchet MS" w:hAnsi="Trebuchet MS"/>
+          <w:sz w:val="20"/>
+          <w:szCs w:val="20"/>
+        </w:rPr>
+        <w:t>ra surrounding his body in its wake.</w:t>
+      </w:r>
+    </w:p>
+    <w:p>
+      <w:pPr>
+        <w:rPr>
+          <w:rFonts w:ascii="Trebuchet MS" w:hAnsi="Trebuchet MS"/>
+          <w:sz w:val="20"/>
+          <w:szCs w:val="20"/>
+        </w:rPr>
+      </w:pPr>
+      <w:r>
+        <w:rPr>
+          <w:rFonts w:ascii="Trebuchet MS" w:hAnsi="Trebuchet MS"/>
+          <w:sz w:val="20"/>
+          <w:szCs w:val="20"/>
+        </w:rPr>
+        <w:t>Not a si</w:t>
       </w:r>
       <w:bookmarkStart w:id="4" w:name="_GoBack"/>
       <w:bookmarkEnd w:id="4"/>
+      <w:r>
+        <w:rPr>
+          <w:rFonts w:ascii="Trebuchet MS" w:hAnsi="Trebuchet MS"/>
+          <w:sz w:val="20"/>
+          <w:szCs w:val="20"/>
+        </w:rPr>
+        <w:t xml:space="preserve">ngle word was uttered. Not a single movement was felt as the supposedly dead Klavier rolled his eyes back to look at </w:t>
+      </w:r>
+      <w:proofErr w:type="spellStart"/>
+      <w:r>
+        <w:rPr>
+          <w:rFonts w:ascii="Trebuchet MS" w:hAnsi="Trebuchet MS"/>
+          <w:sz w:val="20"/>
+          <w:szCs w:val="20"/>
+        </w:rPr>
+        <w:t>Madia</w:t>
+      </w:r>
+      <w:proofErr w:type="spellEnd"/>
+      <w:r>
+        <w:rPr>
+          <w:rFonts w:ascii="Trebuchet MS" w:hAnsi="Trebuchet MS"/>
+          <w:sz w:val="20"/>
+          <w:szCs w:val="20"/>
+        </w:rPr>
+        <w:t xml:space="preserve">, his face </w:t>
+      </w:r>
+      <w:r>
+        <w:rPr>
+          <w:rFonts w:ascii="Trebuchet MS" w:hAnsi="Trebuchet MS"/>
+          <w:sz w:val="20"/>
+          <w:szCs w:val="20"/>
+        </w:rPr>
+        <w:t>reflecting the fury of a tiger.</w:t>
+      </w:r>
+    </w:p>
+    <w:p>
+      <w:pPr>
+        <w:rPr>
+          <w:rFonts w:ascii="Trebuchet MS" w:hAnsi="Trebuchet MS"/>
+          <w:sz w:val="20"/>
+          <w:szCs w:val="20"/>
+        </w:rPr>
+      </w:pPr>
+      <w:r>
+        <w:rPr>
+          <w:rFonts w:ascii="Trebuchet MS" w:hAnsi="Trebuchet MS"/>
+          <w:sz w:val="20"/>
+          <w:szCs w:val="20"/>
+        </w:rPr>
+        <w:t xml:space="preserve">“So you decided to play dead for a while, eh?” </w:t>
+      </w:r>
+      <w:proofErr w:type="spellStart"/>
+      <w:r>
+        <w:rPr>
+          <w:rFonts w:ascii="Trebuchet MS" w:hAnsi="Trebuchet MS"/>
+          <w:sz w:val="20"/>
+          <w:szCs w:val="20"/>
+        </w:rPr>
+        <w:t>Madia</w:t>
+      </w:r>
+      <w:proofErr w:type="spellEnd"/>
+      <w:r>
+        <w:rPr>
+          <w:rFonts w:ascii="Trebuchet MS" w:hAnsi="Trebuchet MS"/>
+          <w:sz w:val="20"/>
+          <w:szCs w:val="20"/>
+        </w:rPr>
+        <w:t xml:space="preserve"> asked. “</w:t>
+      </w:r>
+      <w:r>
+        <w:rPr>
+          <w:rFonts w:ascii="Trebuchet MS" w:hAnsi="Trebuchet MS"/>
+          <w:sz w:val="20"/>
+          <w:szCs w:val="20"/>
+        </w:rPr>
+        <w:t>So, h</w:t>
+      </w:r>
+      <w:r>
+        <w:rPr>
+          <w:rFonts w:ascii="Trebuchet MS" w:hAnsi="Trebuchet MS"/>
+          <w:sz w:val="20"/>
+          <w:szCs w:val="20"/>
+        </w:rPr>
+        <w:t>ow shall I destroy you?”</w:t>
+      </w:r>
     </w:p>
     <w:sectPr>
       <w:pgSz w:w="11906" w:h="16838"/>

</xml_diff>